<commit_message>
Julian Espinoza File added
</commit_message>
<xml_diff>
--- a/NotebooksStudents/A01254679/ACTIVIDAD_EVALUABLE_1.docx
+++ b/NotebooksStudents/A01254679/ACTIVIDAD_EVALUABLE_1.docx
@@ -22,7 +22,7 @@
     </w:p>
     <w:p>
       <w:pPr>
-        <w:jc w:val="both"/>
+        <w:jc w:val="center"/>
         <w:rPr>
           <w:rFonts w:ascii="Arial" w:hAnsi="Arial" w:cs="Arial"/>
           <w:sz w:val="24"/>
@@ -35,79 +35,7 @@
           <w:sz w:val="24"/>
           <w:szCs w:val="24"/>
         </w:rPr>
-        <w:t xml:space="preserve">El primer paso para clonar un repositorio de </w:t>
-      </w:r>
-      <w:proofErr w:type="spellStart"/>
-      <w:r>
-        <w:rPr>
-          <w:rFonts w:ascii="Arial" w:hAnsi="Arial" w:cs="Arial"/>
-          <w:sz w:val="24"/>
-          <w:szCs w:val="24"/>
-        </w:rPr>
-        <w:t>github</w:t>
-      </w:r>
-      <w:proofErr w:type="spellEnd"/>
-      <w:r>
-        <w:rPr>
-          <w:rFonts w:ascii="Arial" w:hAnsi="Arial" w:cs="Arial"/>
-          <w:sz w:val="24"/>
-          <w:szCs w:val="24"/>
-        </w:rPr>
-        <w:t xml:space="preserve"> es necesario que en tu terminal o en mi caso simulador de terminar: “</w:t>
-      </w:r>
-      <w:proofErr w:type="spellStart"/>
-      <w:r>
-        <w:rPr>
-          <w:rFonts w:ascii="Arial" w:hAnsi="Arial" w:cs="Arial"/>
-          <w:sz w:val="24"/>
-          <w:szCs w:val="24"/>
-        </w:rPr>
-        <w:t>Gitbash</w:t>
-      </w:r>
-      <w:proofErr w:type="spellEnd"/>
-      <w:r>
-        <w:rPr>
-          <w:rFonts w:ascii="Arial" w:hAnsi="Arial" w:cs="Arial"/>
-          <w:sz w:val="24"/>
-          <w:szCs w:val="24"/>
-        </w:rPr>
-        <w:t xml:space="preserve">”. Uses el siguiente comando: </w:t>
-      </w:r>
-      <w:proofErr w:type="spellStart"/>
-      <w:r>
-        <w:rPr>
-          <w:rFonts w:ascii="Arial" w:hAnsi="Arial" w:cs="Arial"/>
-          <w:sz w:val="24"/>
-          <w:szCs w:val="24"/>
-        </w:rPr>
-        <w:t>git</w:t>
-      </w:r>
-      <w:proofErr w:type="spellEnd"/>
-      <w:r>
-        <w:rPr>
-          <w:rFonts w:ascii="Arial" w:hAnsi="Arial" w:cs="Arial"/>
-          <w:sz w:val="24"/>
-          <w:szCs w:val="24"/>
-        </w:rPr>
-        <w:t xml:space="preserve"> clone “junto con la liga del </w:t>
-      </w:r>
-      <w:proofErr w:type="spellStart"/>
-      <w:r>
-        <w:rPr>
-          <w:rFonts w:ascii="Arial" w:hAnsi="Arial" w:cs="Arial"/>
-          <w:sz w:val="24"/>
-          <w:szCs w:val="24"/>
-        </w:rPr>
-        <w:t>respositorio</w:t>
-      </w:r>
-      <w:proofErr w:type="spellEnd"/>
-      <w:r>
-        <w:rPr>
-          <w:rFonts w:ascii="Arial" w:hAnsi="Arial" w:cs="Arial"/>
-          <w:sz w:val="24"/>
-          <w:szCs w:val="24"/>
-        </w:rPr>
-        <w:t xml:space="preserve">”. De la siguiente manera: </w:t>
+        <w:t>Bro1</w:t>
       </w:r>
     </w:p>
     <w:p>
@@ -117,7 +45,6 @@
           <w:rFonts w:ascii="Arial" w:hAnsi="Arial" w:cs="Arial"/>
           <w:sz w:val="24"/>
           <w:szCs w:val="24"/>
-          <w:lang w:val="en-US"/>
         </w:rPr>
       </w:pPr>
       <w:r>
@@ -125,18 +52,80 @@
           <w:rFonts w:ascii="Arial" w:hAnsi="Arial" w:cs="Arial"/>
           <w:sz w:val="24"/>
           <w:szCs w:val="24"/>
-          <w:lang w:val="en-US"/>
-        </w:rPr>
-        <w:t xml:space="preserve">git clone </w:t>
-      </w:r>
-      <w:r>
-        <w:rPr>
-          <w:rFonts w:ascii="Arial" w:hAnsi="Arial" w:cs="Arial"/>
-          <w:sz w:val="24"/>
-          <w:szCs w:val="24"/>
-          <w:lang w:val="en-US"/>
-        </w:rPr>
-        <w:t>https://github.com/javiermao/TC1002S.git</w:t>
+        </w:rPr>
+        <w:t xml:space="preserve">El primer paso para clonar un repositorio de </w:t>
+      </w:r>
+      <w:proofErr w:type="spellStart"/>
+      <w:r>
+        <w:rPr>
+          <w:rFonts w:ascii="Arial" w:hAnsi="Arial" w:cs="Arial"/>
+          <w:sz w:val="24"/>
+          <w:szCs w:val="24"/>
+        </w:rPr>
+        <w:t>github</w:t>
+      </w:r>
+      <w:proofErr w:type="spellEnd"/>
+      <w:r>
+        <w:rPr>
+          <w:rFonts w:ascii="Arial" w:hAnsi="Arial" w:cs="Arial"/>
+          <w:sz w:val="24"/>
+          <w:szCs w:val="24"/>
+        </w:rPr>
+        <w:t xml:space="preserve"> es necesario que en tu terminal o en mi caso simulador de terminar: “</w:t>
+      </w:r>
+      <w:proofErr w:type="spellStart"/>
+      <w:r>
+        <w:rPr>
+          <w:rFonts w:ascii="Arial" w:hAnsi="Arial" w:cs="Arial"/>
+          <w:sz w:val="24"/>
+          <w:szCs w:val="24"/>
+        </w:rPr>
+        <w:t>Gitbash</w:t>
+      </w:r>
+      <w:proofErr w:type="spellEnd"/>
+      <w:r>
+        <w:rPr>
+          <w:rFonts w:ascii="Arial" w:hAnsi="Arial" w:cs="Arial"/>
+          <w:sz w:val="24"/>
+          <w:szCs w:val="24"/>
+        </w:rPr>
+        <w:t xml:space="preserve">”. Uses el siguiente comando: </w:t>
+      </w:r>
+      <w:proofErr w:type="spellStart"/>
+      <w:r>
+        <w:rPr>
+          <w:rFonts w:ascii="Arial" w:hAnsi="Arial" w:cs="Arial"/>
+          <w:sz w:val="24"/>
+          <w:szCs w:val="24"/>
+        </w:rPr>
+        <w:t>git</w:t>
+      </w:r>
+      <w:proofErr w:type="spellEnd"/>
+      <w:r>
+        <w:rPr>
+          <w:rFonts w:ascii="Arial" w:hAnsi="Arial" w:cs="Arial"/>
+          <w:sz w:val="24"/>
+          <w:szCs w:val="24"/>
+        </w:rPr>
+        <w:t xml:space="preserve"> clone “junto con la liga del </w:t>
+      </w:r>
+      <w:proofErr w:type="spellStart"/>
+      <w:r>
+        <w:rPr>
+          <w:rFonts w:ascii="Arial" w:hAnsi="Arial" w:cs="Arial"/>
+          <w:sz w:val="24"/>
+          <w:szCs w:val="24"/>
+        </w:rPr>
+        <w:t>respositorio</w:t>
+      </w:r>
+      <w:proofErr w:type="spellEnd"/>
+      <w:r>
+        <w:rPr>
+          <w:rFonts w:ascii="Arial" w:hAnsi="Arial" w:cs="Arial"/>
+          <w:sz w:val="24"/>
+          <w:szCs w:val="24"/>
+        </w:rPr>
+        <w:t xml:space="preserve">”. De la siguiente manera: </w:t>
       </w:r>
     </w:p>
     <w:p>
@@ -148,9 +137,38 @@
           <w:szCs w:val="24"/>
         </w:rPr>
       </w:pPr>
-      <w:r>
-        <w:rPr>
-          <w:rFonts w:ascii="Arial" w:hAnsi="Arial" w:cs="Arial"/>
+      <w:proofErr w:type="spellStart"/>
+      <w:r>
+        <w:rPr>
+          <w:rFonts w:ascii="Arial" w:hAnsi="Arial" w:cs="Arial"/>
+          <w:sz w:val="24"/>
+          <w:szCs w:val="24"/>
+        </w:rPr>
+        <w:t>git</w:t>
+      </w:r>
+      <w:proofErr w:type="spellEnd"/>
+      <w:r>
+        <w:rPr>
+          <w:rFonts w:ascii="Arial" w:hAnsi="Arial" w:cs="Arial"/>
+          <w:sz w:val="24"/>
+          <w:szCs w:val="24"/>
+        </w:rPr>
+        <w:t xml:space="preserve"> clone https://github.com/javiermao/TC1002S.git</w:t>
+      </w:r>
+    </w:p>
+    <w:p>
+      <w:pPr>
+        <w:jc w:val="both"/>
+        <w:rPr>
+          <w:rFonts w:ascii="Arial" w:hAnsi="Arial" w:cs="Arial"/>
+          <w:sz w:val="24"/>
+          <w:szCs w:val="24"/>
+        </w:rPr>
+      </w:pPr>
+      <w:r>
+        <w:rPr>
+          <w:rFonts w:ascii="Arial" w:hAnsi="Arial" w:cs="Arial"/>
+          <w:noProof/>
           <w:sz w:val="24"/>
           <w:szCs w:val="24"/>
         </w:rPr>
@@ -237,6 +255,9 @@
     </w:p>
     <w:p>
       <w:r>
+        <w:rPr>
+          <w:noProof/>
+        </w:rPr>
         <w:drawing>
           <wp:inline distT="0" distB="0" distL="0" distR="0" wp14:anchorId="72F0834C" wp14:editId="1771C780">
             <wp:extent cx="5612130" cy="3754120"/>
@@ -276,6 +297,9 @@
     </w:p>
     <w:p>
       <w:r>
+        <w:rPr>
+          <w:noProof/>
+        </w:rPr>
         <w:lastRenderedPageBreak/>
         <w:drawing>
           <wp:inline distT="0" distB="0" distL="0" distR="0" wp14:anchorId="652AE825" wp14:editId="3400B0BC">
@@ -316,6 +340,9 @@
     </w:p>
     <w:p>
       <w:r>
+        <w:rPr>
+          <w:noProof/>
+        </w:rPr>
         <w:drawing>
           <wp:inline distT="0" distB="0" distL="0" distR="0" wp14:anchorId="495E8EBC" wp14:editId="45D9203F">
             <wp:extent cx="5612130" cy="3756025"/>

</xml_diff>

<commit_message>
File act 1 pushed
</commit_message>
<xml_diff>
--- a/NotebooksStudents/A01254679/ACTIVIDAD_EVALUABLE_1.docx
+++ b/NotebooksStudents/A01254679/ACTIVIDAD_EVALUABLE_1.docx
@@ -22,7 +22,7 @@
     </w:p>
     <w:p>
       <w:pPr>
-        <w:jc w:val="center"/>
+        <w:jc w:val="both"/>
         <w:rPr>
           <w:rFonts w:ascii="Arial" w:hAnsi="Arial" w:cs="Arial"/>
           <w:sz w:val="24"/>
@@ -35,7 +35,15 @@
           <w:sz w:val="24"/>
           <w:szCs w:val="24"/>
         </w:rPr>
-        <w:t>Bro1</w:t>
+        <w:t>1.-</w:t>
+      </w:r>
+      <w:r>
+        <w:rPr>
+          <w:rFonts w:ascii="Arial" w:hAnsi="Arial" w:cs="Arial"/>
+          <w:sz w:val="24"/>
+          <w:szCs w:val="24"/>
+        </w:rPr>
+        <w:t xml:space="preserve">El primer paso para clonar un repositorio de github es necesario que en tu terminal o en mi caso simulador de terminar: “Gitbash”. Uses el siguiente comando: git clone “junto con la liga del respositorio”. De la siguiente manera: </w:t>
       </w:r>
     </w:p>
     <w:p>
@@ -53,107 +61,7 @@
           <w:sz w:val="24"/>
           <w:szCs w:val="24"/>
         </w:rPr>
-        <w:t xml:space="preserve">El primer paso para clonar un repositorio de </w:t>
-      </w:r>
-      <w:proofErr w:type="spellStart"/>
-      <w:r>
-        <w:rPr>
-          <w:rFonts w:ascii="Arial" w:hAnsi="Arial" w:cs="Arial"/>
-          <w:sz w:val="24"/>
-          <w:szCs w:val="24"/>
-        </w:rPr>
-        <w:t>github</w:t>
-      </w:r>
-      <w:proofErr w:type="spellEnd"/>
-      <w:r>
-        <w:rPr>
-          <w:rFonts w:ascii="Arial" w:hAnsi="Arial" w:cs="Arial"/>
-          <w:sz w:val="24"/>
-          <w:szCs w:val="24"/>
-        </w:rPr>
-        <w:t xml:space="preserve"> es necesario que en tu terminal o en mi caso simulador de terminar: “</w:t>
-      </w:r>
-      <w:proofErr w:type="spellStart"/>
-      <w:r>
-        <w:rPr>
-          <w:rFonts w:ascii="Arial" w:hAnsi="Arial" w:cs="Arial"/>
-          <w:sz w:val="24"/>
-          <w:szCs w:val="24"/>
-        </w:rPr>
-        <w:t>Gitbash</w:t>
-      </w:r>
-      <w:proofErr w:type="spellEnd"/>
-      <w:r>
-        <w:rPr>
-          <w:rFonts w:ascii="Arial" w:hAnsi="Arial" w:cs="Arial"/>
-          <w:sz w:val="24"/>
-          <w:szCs w:val="24"/>
-        </w:rPr>
-        <w:t xml:space="preserve">”. Uses el siguiente comando: </w:t>
-      </w:r>
-      <w:proofErr w:type="spellStart"/>
-      <w:r>
-        <w:rPr>
-          <w:rFonts w:ascii="Arial" w:hAnsi="Arial" w:cs="Arial"/>
-          <w:sz w:val="24"/>
-          <w:szCs w:val="24"/>
-        </w:rPr>
-        <w:t>git</w:t>
-      </w:r>
-      <w:proofErr w:type="spellEnd"/>
-      <w:r>
-        <w:rPr>
-          <w:rFonts w:ascii="Arial" w:hAnsi="Arial" w:cs="Arial"/>
-          <w:sz w:val="24"/>
-          <w:szCs w:val="24"/>
-        </w:rPr>
-        <w:t xml:space="preserve"> clone “junto con la liga del </w:t>
-      </w:r>
-      <w:proofErr w:type="spellStart"/>
-      <w:r>
-        <w:rPr>
-          <w:rFonts w:ascii="Arial" w:hAnsi="Arial" w:cs="Arial"/>
-          <w:sz w:val="24"/>
-          <w:szCs w:val="24"/>
-        </w:rPr>
-        <w:t>respositorio</w:t>
-      </w:r>
-      <w:proofErr w:type="spellEnd"/>
-      <w:r>
-        <w:rPr>
-          <w:rFonts w:ascii="Arial" w:hAnsi="Arial" w:cs="Arial"/>
-          <w:sz w:val="24"/>
-          <w:szCs w:val="24"/>
-        </w:rPr>
-        <w:t xml:space="preserve">”. De la siguiente manera: </w:t>
-      </w:r>
-    </w:p>
-    <w:p>
-      <w:pPr>
-        <w:jc w:val="both"/>
-        <w:rPr>
-          <w:rFonts w:ascii="Arial" w:hAnsi="Arial" w:cs="Arial"/>
-          <w:sz w:val="24"/>
-          <w:szCs w:val="24"/>
-        </w:rPr>
-      </w:pPr>
-      <w:proofErr w:type="spellStart"/>
-      <w:r>
-        <w:rPr>
-          <w:rFonts w:ascii="Arial" w:hAnsi="Arial" w:cs="Arial"/>
-          <w:sz w:val="24"/>
-          <w:szCs w:val="24"/>
-        </w:rPr>
-        <w:t>git</w:t>
-      </w:r>
-      <w:proofErr w:type="spellEnd"/>
-      <w:r>
-        <w:rPr>
-          <w:rFonts w:ascii="Arial" w:hAnsi="Arial" w:cs="Arial"/>
-          <w:sz w:val="24"/>
-          <w:szCs w:val="24"/>
-        </w:rPr>
-        <w:t xml:space="preserve"> clone https://github.com/javiermao/TC1002S.git</w:t>
+        <w:t>git clone https://github.com/javiermao/TC1002S.git</w:t>
       </w:r>
     </w:p>
     <w:p>
@@ -295,6 +203,7 @@
         </w:drawing>
       </w:r>
     </w:p>
+    <w:p/>
     <w:p>
       <w:r>
         <w:rPr>
@@ -380,7 +289,100 @@
         </w:drawing>
       </w:r>
     </w:p>
-    <w:p/>
+    <w:p>
+      <w:pPr>
+        <w:rPr>
+          <w:rFonts w:ascii="Arial" w:hAnsi="Arial" w:cs="Arial"/>
+          <w:sz w:val="24"/>
+          <w:szCs w:val="24"/>
+        </w:rPr>
+      </w:pPr>
+      <w:r>
+        <w:rPr>
+          <w:rFonts w:ascii="Arial" w:hAnsi="Arial" w:cs="Arial"/>
+          <w:sz w:val="24"/>
+          <w:szCs w:val="24"/>
+        </w:rPr>
+        <w:lastRenderedPageBreak/>
+        <w:t>2.-Una vez teniendo el repositorio clonado en mi local lo que se debe de hacer es adjuntar una carpeta nombrado con mi matricula para de esta forma incluir mis actividades en esta misma. Esto lo podemos ver en la siguiente imagen:</w:t>
+      </w:r>
+    </w:p>
+    <w:p>
+      <w:pPr>
+        <w:rPr>
+          <w:rFonts w:ascii="Arial" w:hAnsi="Arial" w:cs="Arial"/>
+          <w:sz w:val="24"/>
+          <w:szCs w:val="24"/>
+        </w:rPr>
+      </w:pPr>
+      <w:r>
+        <w:rPr>
+          <w:rFonts w:ascii="Arial" w:hAnsi="Arial" w:cs="Arial"/>
+          <w:sz w:val="24"/>
+          <w:szCs w:val="24"/>
+        </w:rPr>
+        <w:drawing>
+          <wp:inline distT="0" distB="0" distL="0" distR="0" wp14:anchorId="1CA01DF5" wp14:editId="19D60B11">
+            <wp:extent cx="5612130" cy="3004820"/>
+            <wp:effectExtent l="0" t="0" r="7620" b="5080"/>
+            <wp:docPr id="667779175" name="Imagen 1"/>
+            <wp:cNvGraphicFramePr>
+              <a:graphicFrameLocks xmlns:a="http://schemas.openxmlformats.org/drawingml/2006/main" noChangeAspect="1"/>
+            </wp:cNvGraphicFramePr>
+            <a:graphic xmlns:a="http://schemas.openxmlformats.org/drawingml/2006/main">
+              <a:graphicData uri="http://schemas.openxmlformats.org/drawingml/2006/picture">
+                <pic:pic xmlns:pic="http://schemas.openxmlformats.org/drawingml/2006/picture">
+                  <pic:nvPicPr>
+                    <pic:cNvPr id="667779175" name=""/>
+                    <pic:cNvPicPr/>
+                  </pic:nvPicPr>
+                  <pic:blipFill>
+                    <a:blip r:embed="rId8"/>
+                    <a:stretch>
+                      <a:fillRect/>
+                    </a:stretch>
+                  </pic:blipFill>
+                  <pic:spPr>
+                    <a:xfrm>
+                      <a:off x="0" y="0"/>
+                      <a:ext cx="5612130" cy="3004820"/>
+                    </a:xfrm>
+                    <a:prstGeom prst="rect">
+                      <a:avLst/>
+                    </a:prstGeom>
+                  </pic:spPr>
+                </pic:pic>
+              </a:graphicData>
+            </a:graphic>
+          </wp:inline>
+        </w:drawing>
+      </w:r>
+      <w:r>
+        <w:rPr>
+          <w:rFonts w:ascii="Arial" w:hAnsi="Arial" w:cs="Arial"/>
+          <w:sz w:val="24"/>
+          <w:szCs w:val="24"/>
+        </w:rPr>
+        <w:t xml:space="preserve"> </w:t>
+      </w:r>
+    </w:p>
+    <w:p>
+      <w:pPr>
+        <w:rPr>
+          <w:rFonts w:ascii="Arial" w:hAnsi="Arial" w:cs="Arial"/>
+          <w:sz w:val="24"/>
+          <w:szCs w:val="24"/>
+        </w:rPr>
+      </w:pPr>
+      <w:r>
+        <w:rPr>
+          <w:rFonts w:ascii="Arial" w:hAnsi="Arial" w:cs="Arial"/>
+          <w:sz w:val="24"/>
+          <w:szCs w:val="24"/>
+        </w:rPr>
+        <w:t>3.-Teniendo agregada la carpeta en mi repositorio local lo que se debe de hacer es agregar o pasar a la sala de espera de git el archivo modificado con el comando “git add .”. Hecho esto haremos push al main del repositorio para agregar formalmente la carpeta creada al repositorio de github. De la siguiente manera:</w:t>
+      </w:r>
+    </w:p>
     <w:sectPr>
       <w:pgSz w:w="12240" w:h="15840"/>
       <w:pgMar w:top="1417" w:right="1701" w:bottom="1417" w:left="1701" w:header="708" w:footer="708" w:gutter="0"/>

</xml_diff>